<commit_message>
cmsi hw 2 adjusted
adjusted filename reference to lcm.rb

don't know why but temporary files have been included too. please just
look at the Microsoft word doc and not the temporary files.
</commit_message>
<xml_diff>
--- a/homework2/homework 2 algorithms v3.docx
+++ b/homework2/homework 2 algorithms v3.docx
@@ -15,8 +15,6 @@
           <w:szCs w:val="28"/>
         </w:rPr>
       </w:pPr>
-      <w:bookmarkStart w:id="0" w:name="_GoBack"/>
-      <w:bookmarkEnd w:id="0"/>
       <w:r>
         <w:rPr>
           <w:rFonts w:ascii="Arial" w:eastAsia="Arial" w:hAnsi="Arial" w:cs="Arial"/>
@@ -9408,6 +9406,22 @@
       </w:r>
     </w:p>
     <w:p>
+      <w:r>
+        <w:rPr>
+          <w:b/>
+        </w:rPr>
+        <w:t>see Lcm.rb file</w:t>
+      </w:r>
+      <w:r>
+        <w:rPr>
+          <w:b/>
+        </w:rPr>
+        <w:t xml:space="preserve"> for more info.</w:t>
+      </w:r>
+      <w:bookmarkStart w:id="0" w:name="_GoBack"/>
+      <w:bookmarkEnd w:id="0"/>
+    </w:p>
+    <w:p>
       <w:pPr>
         <w:rPr>
           <w:rStyle w:val="kwd"/>
@@ -9504,6 +9518,7 @@
           <w:sz w:val="20"/>
           <w:szCs w:val="20"/>
         </w:rPr>
+        <w:lastRenderedPageBreak/>
         <w:t xml:space="preserve">  return y == 0 ? x : gcd(y, x % y)</w:t>
       </w:r>
     </w:p>
@@ -9523,7 +9538,6 @@
           <w:sz w:val="20"/>
           <w:szCs w:val="20"/>
         </w:rPr>
-        <w:lastRenderedPageBreak/>
         <w:t>end</w:t>
       </w:r>
     </w:p>
@@ -9812,7 +9826,16 @@
     <w:p/>
     <w:p>
       <w:r>
-        <w:t>Lcm program (also see Lcm.rb file) :</w:t>
+        <w:t xml:space="preserve">Lcm program (also </w:t>
+      </w:r>
+      <w:r>
+        <w:rPr>
+          <w:b/>
+        </w:rPr>
+        <w:t>see Lcm.rb file</w:t>
+      </w:r>
+      <w:r>
+        <w:t>) :</w:t>
       </w:r>
     </w:p>
     <w:p>
@@ -9873,12 +9896,12 @@
     </w:p>
     <w:p>
       <w:r>
+        <w:lastRenderedPageBreak/>
         <w:t xml:space="preserve"> # puts "gcd(2,3): "</w:t>
       </w:r>
     </w:p>
     <w:p>
       <w:r>
-        <w:lastRenderedPageBreak/>
         <w:t xml:space="preserve"> # puts "gcd(2,3):  #{x.gcd(2,3)}."</w:t>
       </w:r>
     </w:p>
@@ -10003,7 +10026,7 @@
           <w:rPr>
             <w:noProof/>
           </w:rPr>
-          <w:t>5</w:t>
+          <w:t>8</w:t>
         </w:r>
         <w:r>
           <w:rPr>
@@ -11511,7 +11534,7 @@
 </file>
 
 <file path=customXml/itemProps1.xml><?xml version="1.0" encoding="utf-8"?>
-<ds:datastoreItem xmlns:ds="http://schemas.openxmlformats.org/officeDocument/2006/customXml" ds:itemID="{3E53B034-86D9-4C4D-B094-7B5C0776EFC5}">
+<ds:datastoreItem xmlns:ds="http://schemas.openxmlformats.org/officeDocument/2006/customXml" ds:itemID="{B57DC973-2876-46E8-946D-542D329EA8DB}">
   <ds:schemaRefs>
     <ds:schemaRef ds:uri="http://schemas.openxmlformats.org/officeDocument/2006/bibliography"/>
   </ds:schemaRefs>

</xml_diff>